<commit_message>
Header and footer first commit
</commit_message>
<xml_diff>
--- a/Cedroxy Project Scope.docx
+++ b/Cedroxy Project Scope.docx
@@ -114,14 +114,7 @@
           <w:sz w:val="24"/>
           <w:szCs w:val="24"/>
         </w:rPr>
-        <w:t xml:space="preserve"> </w:t>
-      </w:r>
-      <w:r>
-        <w:rPr>
-          <w:sz w:val="24"/>
-          <w:szCs w:val="24"/>
-        </w:rPr>
-        <w:t>when clicked, we go to the shop page</w:t>
+        <w:t xml:space="preserve"> when clicked, we go to the shop page</w:t>
       </w:r>
       <w:r>
         <w:rPr>
@@ -144,6 +137,36 @@
           <w:szCs w:val="24"/>
         </w:rPr>
         <w:tab/>
+        <w:t xml:space="preserve">Quote (mathematical </w:t>
+      </w:r>
+      <w:r>
+        <w:rPr>
+          <w:sz w:val="24"/>
+          <w:szCs w:val="24"/>
+        </w:rPr>
+        <w:t>algorithm</w:t>
+      </w:r>
+      <w:r>
+        <w:rPr>
+          <w:sz w:val="24"/>
+          <w:szCs w:val="24"/>
+        </w:rPr>
+        <w:t>)</w:t>
+      </w:r>
+    </w:p>
+    <w:p>
+      <w:pPr>
+        <w:rPr>
+          <w:sz w:val="24"/>
+          <w:szCs w:val="24"/>
+        </w:rPr>
+      </w:pPr>
+      <w:r>
+        <w:rPr>
+          <w:sz w:val="24"/>
+          <w:szCs w:val="24"/>
+        </w:rPr>
+        <w:tab/>
         <w:t xml:space="preserve">About Us </w:t>
       </w:r>
     </w:p>
@@ -205,6 +228,64 @@
           <w:sz w:val="24"/>
           <w:szCs w:val="24"/>
         </w:rPr>
+        <w:t>Quote:</w:t>
+      </w:r>
+      <w:r>
+        <w:rPr>
+          <w:sz w:val="24"/>
+          <w:szCs w:val="24"/>
+        </w:rPr>
+        <w:br/>
+      </w:r>
+      <w:r>
+        <w:rPr>
+          <w:sz w:val="24"/>
+          <w:szCs w:val="24"/>
+        </w:rPr>
+        <w:tab/>
+        <w:t>length, width,</w:t>
+      </w:r>
+      <w:r>
+        <w:rPr>
+          <w:sz w:val="24"/>
+          <w:szCs w:val="24"/>
+        </w:rPr>
+        <w:t xml:space="preserve"> shape, </w:t>
+      </w:r>
+      <w:r>
+        <w:rPr>
+          <w:sz w:val="24"/>
+          <w:szCs w:val="24"/>
+        </w:rPr>
+        <w:t xml:space="preserve">legs, </w:t>
+      </w:r>
+      <w:r>
+        <w:rPr>
+          <w:sz w:val="24"/>
+          <w:szCs w:val="24"/>
+        </w:rPr>
+        <w:t xml:space="preserve">wood species, </w:t>
+      </w:r>
+      <w:r>
+        <w:rPr>
+          <w:sz w:val="24"/>
+          <w:szCs w:val="24"/>
+        </w:rPr>
+        <w:t>price</w:t>
+      </w:r>
+    </w:p>
+    <w:p>
+      <w:pPr>
+        <w:rPr>
+          <w:sz w:val="24"/>
+          <w:szCs w:val="24"/>
+        </w:rPr>
+      </w:pPr>
+      <w:r>
+        <w:rPr>
+          <w:sz w:val="24"/>
+          <w:szCs w:val="24"/>
+        </w:rPr>
         <w:t>Newest Products:</w:t>
       </w:r>
     </w:p>
@@ -362,6 +443,38 @@
           <w:sz w:val="24"/>
           <w:szCs w:val="24"/>
         </w:rPr>
+        <w:tab/>
+        <w:t xml:space="preserve">Floating </w:t>
+      </w:r>
+      <w:proofErr w:type="spellStart"/>
+      <w:r>
+        <w:rPr>
+          <w:sz w:val="24"/>
+          <w:szCs w:val="24"/>
+        </w:rPr>
+        <w:t>whatsapp</w:t>
+      </w:r>
+      <w:proofErr w:type="spellEnd"/>
+      <w:r>
+        <w:rPr>
+          <w:sz w:val="24"/>
+          <w:szCs w:val="24"/>
+        </w:rPr>
+        <w:t xml:space="preserve"> icon</w:t>
+      </w:r>
+    </w:p>
+    <w:p>
+      <w:pPr>
+        <w:rPr>
+          <w:sz w:val="24"/>
+          <w:szCs w:val="24"/>
+        </w:rPr>
+      </w:pPr>
+      <w:r>
+        <w:rPr>
+          <w:sz w:val="24"/>
+          <w:szCs w:val="24"/>
+        </w:rPr>
         <w:t>Shop:</w:t>
       </w:r>
     </w:p>
@@ -394,19 +507,19 @@
           <w:szCs w:val="24"/>
         </w:rPr>
         <w:tab/>
-        <w:t>List of products on the right: that belong to the chosen category.</w:t>
-      </w:r>
-    </w:p>
-    <w:p>
-      <w:pPr>
-        <w:ind w:left="720" w:firstLine="720"/>
-        <w:rPr>
-          <w:sz w:val="24"/>
-          <w:szCs w:val="24"/>
-        </w:rPr>
-      </w:pPr>
+        <w:t>List of products on the right: that belong to the chosen category</w:t>
+      </w:r>
       <w:bookmarkStart w:id="0" w:name="_GoBack"/>
       <w:bookmarkEnd w:id="0"/>
+    </w:p>
+    <w:p>
+      <w:pPr>
+        <w:ind w:left="720" w:firstLine="720"/>
+        <w:rPr>
+          <w:sz w:val="24"/>
+          <w:szCs w:val="24"/>
+        </w:rPr>
+      </w:pPr>
     </w:p>
     <w:p>
       <w:pPr>
@@ -1774,6 +1887,17 @@
       <w:contextualSpacing/>
     </w:pPr>
   </w:style>
+  <w:style w:type="character" w:styleId="Hyperlink">
+    <w:name w:val="Hyperlink"/>
+    <w:basedOn w:val="DefaultParagraphFont"/>
+    <w:uiPriority w:val="99"/>
+    <w:unhideWhenUsed/>
+    <w:rsid w:val="00E579C5"/>
+    <w:rPr>
+      <w:color w:val="0563C1" w:themeColor="hyperlink"/>
+      <w:u w:val="single"/>
+    </w:rPr>
+  </w:style>
 </w:styles>
 </file>
 

</xml_diff>